<commit_message>
Update just for branch
have added branch hello
</commit_message>
<xml_diff>
--- a/How To Git.docx
+++ b/How To Git.docx
@@ -17,6 +17,23 @@
           <w:color w:val="000000" w:themeColor="text1"/>
         </w:rPr>
         <w:t>Hello!</w:t>
+      </w:r>
+    </w:p>
+    <w:p>
+      <w:pPr>
+        <w:pStyle w:val="Body"/>
+        <w:ind w:left="720"/>
+        <w:rPr>
+          <w:rFonts w:ascii="Calibri" w:eastAsia="Calibri" w:hAnsi="Calibri" w:cs="Calibri"/>
+          <w:color w:val="000000" w:themeColor="text1"/>
+        </w:rPr>
+      </w:pPr>
+      <w:r>
+        <w:rPr>
+          <w:rFonts w:ascii="Calibri" w:eastAsia="Calibri" w:hAnsi="Calibri" w:cs="Calibri"/>
+          <w:color w:val="000000" w:themeColor="text1"/>
+        </w:rPr>
+        <w:t>Branch Hello!</w:t>
       </w:r>
     </w:p>
     <w:p>
@@ -241,25 +258,7 @@
           <w:color w:val="000000" w:themeColor="text1"/>
           <w:lang w:val="en-AU"/>
         </w:rPr>
-        <w:t xml:space="preserve">You then must click the Download </w:t>
-      </w:r>
-      <w:proofErr w:type="gramStart"/>
-      <w:r>
-        <w:rPr>
-          <w:rFonts w:ascii="Calibri" w:eastAsia="Calibri" w:hAnsi="Calibri" w:cs="Calibri"/>
-          <w:color w:val="000000" w:themeColor="text1"/>
-          <w:lang w:val="en-AU"/>
-        </w:rPr>
-        <w:t>For</w:t>
-      </w:r>
-      <w:proofErr w:type="gramEnd"/>
-      <w:r>
-        <w:rPr>
-          <w:rFonts w:ascii="Calibri" w:eastAsia="Calibri" w:hAnsi="Calibri" w:cs="Calibri"/>
-          <w:color w:val="000000" w:themeColor="text1"/>
-          <w:lang w:val="en-AU"/>
-        </w:rPr>
-        <w:t xml:space="preserve"> Windows (64Bit) button to download the .exe file</w:t>
+        <w:t>You then must click the Download For Windows (64Bit) button to download the .exe file</w:t>
       </w:r>
       <w:r>
         <w:rPr>

</xml_diff>

<commit_message>
Commiting a push hello
added push hello
</commit_message>
<xml_diff>
--- a/How To Git.docx
+++ b/How To Git.docx
@@ -34,6 +34,23 @@
           <w:color w:val="000000" w:themeColor="text1"/>
         </w:rPr>
         <w:t>Branch Hello!</w:t>
+      </w:r>
+    </w:p>
+    <w:p>
+      <w:pPr>
+        <w:pStyle w:val="Body"/>
+        <w:ind w:left="720"/>
+        <w:rPr>
+          <w:rFonts w:ascii="Calibri" w:eastAsia="Calibri" w:hAnsi="Calibri" w:cs="Calibri"/>
+          <w:color w:val="000000" w:themeColor="text1"/>
+        </w:rPr>
+      </w:pPr>
+      <w:r>
+        <w:rPr>
+          <w:rFonts w:ascii="Calibri" w:eastAsia="Calibri" w:hAnsi="Calibri" w:cs="Calibri"/>
+          <w:color w:val="000000" w:themeColor="text1"/>
+        </w:rPr>
+        <w:t>Pushing Hello!</w:t>
       </w:r>
     </w:p>
     <w:p>
@@ -400,6 +417,7 @@
           <w:color w:val="000000" w:themeColor="text1"/>
           <w:lang w:val="en-AU"/>
         </w:rPr>
+        <w:lastRenderedPageBreak/>
         <w:t>If you have not created a GitHub account, follow the below steps:</w:t>
       </w:r>
     </w:p>
@@ -422,7 +440,6 @@
           <w:color w:val="000000" w:themeColor="text1"/>
           <w:lang w:val="en-AU"/>
         </w:rPr>
-        <w:lastRenderedPageBreak/>
         <w:t>Navigate</w:t>
       </w:r>
       <w:r>
@@ -713,7 +730,7 @@
           <w:color w:val="000000" w:themeColor="text1"/>
           <w:lang w:val="en-AU"/>
         </w:rPr>
-        <w:t xml:space="preserve">To do this it will launch your internet browser and ask you to log in. Once logged in with your account details, you will </w:t>
+        <w:t xml:space="preserve">To do this it will launch your internet </w:t>
       </w:r>
       <w:r>
         <w:rPr>
@@ -722,7 +739,7 @@
           <w:lang w:val="en-AU"/>
         </w:rPr>
         <w:lastRenderedPageBreak/>
-        <w:t>be prompted to navigate back to the desktop app</w:t>
+        <w:t>browser and ask you to log in. Once logged in with your account details, you will be prompted to navigate back to the desktop app</w:t>
       </w:r>
       <w:r>
         <w:rPr>

</xml_diff>